<commit_message>
modified in json contarcts
</commit_message>
<xml_diff>
--- a/webapp/webapp/template-config/template/AGO_SARL_PV_constatation_deces_CAC_nommination_nouveau_CAC.docx
+++ b/webapp/webapp/template-config/template/AGO_SARL_PV_constatation_deces_CAC_nommination_nouveau_CAC.docx
@@ -2157,13 +2157,11 @@
         <w:textAlignment w:val="baseline"/>
         <w:rPr>
           <w:rStyle w:val="normaltextrun"/>
-          <w:color w:val="000000"/>
-        </w:rPr>
-      </w:pPr>
-      <w:r>
-        <w:rPr>
-          <w:rStyle w:val="normaltextrun"/>
-          <w:color w:val="000000"/>
+        </w:rPr>
+      </w:pPr>
+      <w:r>
+        <w:rPr>
+          <w:rStyle w:val="normaltextrun"/>
         </w:rPr>
         <w:t xml:space="preserve">       </w:t>
       </w:r>
@@ -2175,7 +2173,6 @@
         <w:textAlignment w:val="baseline"/>
         <w:rPr>
           <w:rStyle w:val="normaltextrun"/>
-          <w:color w:val="000000"/>
         </w:rPr>
         <w:sectPr>
           <w:type w:val="continuous"/>
@@ -2200,19 +2197,12 @@
       <w:r>
         <w:rPr>
           <w:rStyle w:val="normaltextrun"/>
-          <w:color w:val="000000"/>
+          <w:color w:val="FFFFFF" w:themeColor="background1"/>
         </w:rPr>
         <w:t xml:space="preserve">       </w:t>
       </w:r>
-      <w:bookmarkStart w:id="24" w:name="cacher_cacher_3"/>
-      <w:r>
-        <w:rPr>
-          <w:rStyle w:val="normaltextrun"/>
-          <w:color w:val="FFFFFF" w:themeColor="background1"/>
-        </w:rPr>
-        <w:t xml:space="preserve">Nom et Prénom : </w:t>
-      </w:r>
-      <w:bookmarkStart w:id="25" w:name="n_p_aa_1"/>
+      <w:bookmarkStart w:id="24" w:name="n_p_aa_1"/>
+      <w:bookmarkStart w:id="25" w:name="cacher_cacher_3"/>
       <w:r>
         <w:rPr>
           <w:rStyle w:val="normaltextrun"/>
@@ -2220,23 +2210,30 @@
         </w:rPr>
         <w:t>___</w:t>
       </w:r>
+      <w:bookmarkEnd w:id="24"/>
+      <w:r>
+        <w:rPr>
+          <w:rStyle w:val="normaltextrun"/>
+          <w:color w:val="FFFFFF" w:themeColor="background1"/>
+        </w:rPr>
+        <w:t xml:space="preserve">        </w:t>
+      </w:r>
+      <w:bookmarkStart w:id="26" w:name="ques_aa_1"/>
+      <w:r>
+        <w:rPr>
+          <w:rStyle w:val="normaltextrun"/>
+          <w:color w:val="FFFFFF" w:themeColor="background1"/>
+        </w:rPr>
+        <w:t xml:space="preserve"> </w:t>
+      </w:r>
+      <w:r>
+        <w:rPr>
+          <w:rStyle w:val="normaltextrun"/>
+          <w:color w:val="FFFFFF" w:themeColor="background1"/>
+        </w:rPr>
+        <w:t>___</w:t>
+      </w:r>
       <w:bookmarkEnd w:id="25"/>
-      <w:r>
-        <w:rPr>
-          <w:rStyle w:val="normaltextrun"/>
-          <w:color w:val="FFFFFF" w:themeColor="background1"/>
-        </w:rPr>
-        <w:t xml:space="preserve">         Qualité :</w:t>
-      </w:r>
-      <w:bookmarkStart w:id="26" w:name="ques_aa_1"/>
-      <w:r>
-        <w:rPr>
-          <w:rStyle w:val="normaltextrun"/>
-          <w:color w:val="FFFFFF" w:themeColor="background1"/>
-        </w:rPr>
-        <w:t xml:space="preserve"> ___</w:t>
-      </w:r>
-      <w:bookmarkEnd w:id="24"/>
       <w:bookmarkEnd w:id="26"/>
     </w:p>
     <w:p>
@@ -2257,15 +2254,8 @@
         </w:rPr>
         <w:t xml:space="preserve">       </w:t>
       </w:r>
-      <w:bookmarkStart w:id="27" w:name="cacher_cacher_4"/>
-      <w:r>
-        <w:rPr>
-          <w:rStyle w:val="normaltextrun"/>
-          <w:color w:val="FFFFFF" w:themeColor="background1"/>
-        </w:rPr>
-        <w:t xml:space="preserve">Nom et Prénom : </w:t>
-      </w:r>
-      <w:bookmarkStart w:id="28" w:name="n_p_aa_2"/>
+      <w:bookmarkStart w:id="27" w:name="n_p_aa_2"/>
+      <w:bookmarkStart w:id="28" w:name="cacher_cacher_4"/>
       <w:r>
         <w:rPr>
           <w:rStyle w:val="normaltextrun"/>
@@ -2273,7 +2263,7 @@
         </w:rPr>
         <w:t>___</w:t>
       </w:r>
-      <w:bookmarkEnd w:id="28"/>
+      <w:bookmarkEnd w:id="27"/>
       <w:r>
         <w:rPr>
           <w:rStyle w:val="normaltextrun"/>
@@ -2288,13 +2278,6 @@
         </w:rPr>
         <w:t xml:space="preserve"> </w:t>
       </w:r>
-      <w:r>
-        <w:rPr>
-          <w:rStyle w:val="normaltextrun"/>
-          <w:color w:val="FFFFFF" w:themeColor="background1"/>
-        </w:rPr>
-        <w:t xml:space="preserve">Qualité : </w:t>
-      </w:r>
       <w:bookmarkStart w:id="29" w:name="ques_aa_2"/>
       <w:r>
         <w:rPr>
@@ -2305,7 +2288,7 @@
       </w:r>
       <w:bookmarkEnd w:id="29"/>
     </w:p>
-    <w:bookmarkEnd w:id="27"/>
+    <w:bookmarkEnd w:id="28"/>
     <w:p>
       <w:pPr>
         <w:pStyle w:val="paragraph"/>
@@ -2324,15 +2307,8 @@
         </w:rPr>
         <w:t xml:space="preserve">       </w:t>
       </w:r>
-      <w:bookmarkStart w:id="30" w:name="cacher_cacher_5"/>
-      <w:r>
-        <w:rPr>
-          <w:rStyle w:val="normaltextrun"/>
-          <w:color w:val="FFFFFF" w:themeColor="background1"/>
-        </w:rPr>
-        <w:t xml:space="preserve">Nom et Prénom : </w:t>
-      </w:r>
-      <w:bookmarkStart w:id="31" w:name="n_p_aa_3"/>
+      <w:bookmarkStart w:id="30" w:name="n_p_aa_3"/>
+      <w:bookmarkStart w:id="31" w:name="cacher_cacher_5"/>
       <w:r>
         <w:rPr>
           <w:rStyle w:val="normaltextrun"/>
@@ -2340,7 +2316,53 @@
         </w:rPr>
         <w:t>___</w:t>
       </w:r>
+      <w:bookmarkEnd w:id="30"/>
+      <w:r>
+        <w:rPr>
+          <w:rStyle w:val="normaltextrun"/>
+          <w:color w:val="FFFFFF" w:themeColor="background1"/>
+        </w:rPr>
+        <w:t xml:space="preserve">         </w:t>
+      </w:r>
+      <w:bookmarkStart w:id="32" w:name="ques_aa_3"/>
+      <w:r>
+        <w:rPr>
+          <w:rStyle w:val="normaltextrun"/>
+          <w:color w:val="FFFFFF" w:themeColor="background1"/>
+        </w:rPr>
+        <w:t>___</w:t>
+      </w:r>
       <w:bookmarkEnd w:id="31"/>
+      <w:bookmarkEnd w:id="32"/>
+    </w:p>
+    <w:p>
+      <w:pPr>
+        <w:pStyle w:val="paragraph"/>
+        <w:spacing w:before="0" w:beforeAutospacing="0" w:after="0" w:afterAutospacing="0"/>
+        <w:ind w:left="357"/>
+        <w:textAlignment w:val="baseline"/>
+        <w:rPr>
+          <w:rStyle w:val="normaltextrun"/>
+          <w:color w:val="FFFFFF" w:themeColor="background1"/>
+        </w:rPr>
+      </w:pPr>
+      <w:r>
+        <w:rPr>
+          <w:rStyle w:val="normaltextrun"/>
+          <w:color w:val="FFFFFF" w:themeColor="background1"/>
+        </w:rPr>
+        <w:t xml:space="preserve">       </w:t>
+      </w:r>
+      <w:bookmarkStart w:id="33" w:name="n_p_aa_4"/>
+      <w:bookmarkStart w:id="34" w:name="cacher_cacher_6"/>
+      <w:r>
+        <w:rPr>
+          <w:rStyle w:val="normaltextrun"/>
+          <w:color w:val="FFFFFF" w:themeColor="background1"/>
+        </w:rPr>
+        <w:t>___</w:t>
+      </w:r>
+      <w:bookmarkEnd w:id="33"/>
       <w:r>
         <w:rPr>
           <w:rStyle w:val="normaltextrun"/>
@@ -2355,14 +2377,7 @@
         </w:rPr>
         <w:t xml:space="preserve"> </w:t>
       </w:r>
-      <w:r>
-        <w:rPr>
-          <w:rStyle w:val="normaltextrun"/>
-          <w:color w:val="FFFFFF" w:themeColor="background1"/>
-        </w:rPr>
-        <w:t xml:space="preserve">Qualité : </w:t>
-      </w:r>
-      <w:bookmarkStart w:id="32" w:name="ques_aa_3"/>
+      <w:bookmarkStart w:id="35" w:name="ques_aa_4"/>
       <w:r>
         <w:rPr>
           <w:rStyle w:val="normaltextrun"/>
@@ -2370,8 +2385,8 @@
         </w:rPr>
         <w:t>___</w:t>
       </w:r>
-      <w:bookmarkEnd w:id="30"/>
-      <w:bookmarkEnd w:id="32"/>
+      <w:bookmarkEnd w:id="34"/>
+      <w:bookmarkEnd w:id="35"/>
     </w:p>
     <w:p>
       <w:pPr>
@@ -2391,15 +2406,8 @@
         </w:rPr>
         <w:t xml:space="preserve">       </w:t>
       </w:r>
-      <w:bookmarkStart w:id="33" w:name="cacher_cacher_6"/>
-      <w:r>
-        <w:rPr>
-          <w:rStyle w:val="normaltextrun"/>
-          <w:color w:val="FFFFFF" w:themeColor="background1"/>
-        </w:rPr>
-        <w:t xml:space="preserve">Nom et Prénom : </w:t>
-      </w:r>
-      <w:bookmarkStart w:id="34" w:name="n_p_aa_4"/>
+      <w:bookmarkStart w:id="36" w:name="n_p_aa_5"/>
+      <w:bookmarkStart w:id="37" w:name="cacher_cacher_7"/>
       <w:r>
         <w:rPr>
           <w:rStyle w:val="normaltextrun"/>
@@ -2407,29 +2415,29 @@
         </w:rPr>
         <w:t>___</w:t>
       </w:r>
-      <w:bookmarkEnd w:id="34"/>
-      <w:r>
-        <w:rPr>
-          <w:rStyle w:val="normaltextrun"/>
-          <w:color w:val="FFFFFF" w:themeColor="background1"/>
-        </w:rPr>
-        <w:t xml:space="preserve">        </w:t>
-      </w:r>
-      <w:r>
-        <w:rPr>
-          <w:rStyle w:val="normaltextrun"/>
-          <w:color w:val="FFFFFF" w:themeColor="background1"/>
-        </w:rPr>
-        <w:t xml:space="preserve"> </w:t>
-      </w:r>
-      <w:r>
-        <w:rPr>
-          <w:rStyle w:val="normaltextrun"/>
-          <w:color w:val="FFFFFF" w:themeColor="background1"/>
-        </w:rPr>
-        <w:t xml:space="preserve">Qualité : </w:t>
-      </w:r>
-      <w:bookmarkStart w:id="35" w:name="ques_aa_4"/>
+      <w:bookmarkEnd w:id="36"/>
+      <w:r>
+        <w:rPr>
+          <w:rStyle w:val="normaltextrun"/>
+          <w:color w:val="FFFFFF" w:themeColor="background1"/>
+        </w:rPr>
+        <w:t xml:space="preserve">      </w:t>
+      </w:r>
+      <w:r>
+        <w:rPr>
+          <w:rStyle w:val="normaltextrun"/>
+          <w:color w:val="FFFFFF" w:themeColor="background1"/>
+        </w:rPr>
+        <w:t xml:space="preserve">  </w:t>
+      </w:r>
+      <w:bookmarkStart w:id="38" w:name="ques_aa_5"/>
+      <w:r>
+        <w:rPr>
+          <w:rStyle w:val="normaltextrun"/>
+          <w:color w:val="FFFFFF" w:themeColor="background1"/>
+        </w:rPr>
+        <w:t xml:space="preserve"> </w:t>
+      </w:r>
       <w:r>
         <w:rPr>
           <w:rStyle w:val="normaltextrun"/>
@@ -2437,74 +2445,7 @@
         </w:rPr>
         <w:t>___</w:t>
       </w:r>
-      <w:bookmarkEnd w:id="33"/>
-      <w:bookmarkEnd w:id="35"/>
-    </w:p>
-    <w:p>
-      <w:pPr>
-        <w:pStyle w:val="paragraph"/>
-        <w:spacing w:before="0" w:beforeAutospacing="0" w:after="0" w:afterAutospacing="0"/>
-        <w:ind w:left="357"/>
-        <w:textAlignment w:val="baseline"/>
-        <w:rPr>
-          <w:rStyle w:val="normaltextrun"/>
-          <w:color w:val="FFFFFF" w:themeColor="background1"/>
-        </w:rPr>
-      </w:pPr>
-      <w:r>
-        <w:rPr>
-          <w:rStyle w:val="normaltextrun"/>
-          <w:color w:val="FFFFFF" w:themeColor="background1"/>
-        </w:rPr>
-        <w:t xml:space="preserve">       </w:t>
-      </w:r>
-      <w:bookmarkStart w:id="36" w:name="cacher_cacher_7"/>
-      <w:r>
-        <w:rPr>
-          <w:rStyle w:val="normaltextrun"/>
-          <w:color w:val="FFFFFF" w:themeColor="background1"/>
-        </w:rPr>
-        <w:t xml:space="preserve">Nom et Prénom : </w:t>
-      </w:r>
-      <w:bookmarkStart w:id="37" w:name="n_p_aa_5"/>
-      <w:r>
-        <w:rPr>
-          <w:rStyle w:val="normaltextrun"/>
-          <w:color w:val="FFFFFF" w:themeColor="background1"/>
-        </w:rPr>
-        <w:t>___</w:t>
-      </w:r>
       <w:bookmarkEnd w:id="37"/>
-      <w:r>
-        <w:rPr>
-          <w:rStyle w:val="normaltextrun"/>
-          <w:color w:val="FFFFFF" w:themeColor="background1"/>
-        </w:rPr>
-        <w:t xml:space="preserve">      </w:t>
-      </w:r>
-      <w:r>
-        <w:rPr>
-          <w:rStyle w:val="normaltextrun"/>
-          <w:color w:val="FFFFFF" w:themeColor="background1"/>
-        </w:rPr>
-        <w:t xml:space="preserve">  </w:t>
-      </w:r>
-      <w:r>
-        <w:rPr>
-          <w:rStyle w:val="normaltextrun"/>
-          <w:color w:val="FFFFFF" w:themeColor="background1"/>
-        </w:rPr>
-        <w:t xml:space="preserve"> Qualité : </w:t>
-      </w:r>
-      <w:bookmarkStart w:id="38" w:name="ques_aa_5"/>
-      <w:r>
-        <w:rPr>
-          <w:rStyle w:val="normaltextrun"/>
-          <w:color w:val="FFFFFF" w:themeColor="background1"/>
-        </w:rPr>
-        <w:t>___</w:t>
-      </w:r>
-      <w:bookmarkEnd w:id="36"/>
       <w:bookmarkEnd w:id="38"/>
     </w:p>
     <w:p>
@@ -2805,7 +2746,6 @@
           <w:szCs w:val="18"/>
         </w:rPr>
       </w:pPr>
-      <w:bookmarkStart w:id="42" w:name="bookmark_question_12_oui"/>
       <w:r>
         <w:rPr>
           <w:rStyle w:val="normaltextrun"/>
@@ -3164,7 +3104,6 @@
         <w:t xml:space="preserve"> </w:t>
       </w:r>
     </w:p>
-    <w:bookmarkEnd w:id="42"/>
     <w:p>
       <w:pPr>
         <w:pStyle w:val="paragraph"/>
@@ -3766,7 +3705,7 @@
         </w:rPr>
         <w:t xml:space="preserve">Cette résolution mise aux voix, est </w:t>
       </w:r>
-      <w:bookmarkStart w:id="43" w:name="bookmark_quest_18"/>
+      <w:bookmarkStart w:id="42" w:name="bookmark_quest_18"/>
       <w:r>
         <w:rPr>
           <w:rFonts w:asciiTheme="majorBidi" w:hAnsiTheme="majorBidi" w:cstheme="majorBidi"/>
@@ -3775,7 +3714,7 @@
         </w:rPr>
         <w:t>___</w:t>
       </w:r>
-      <w:bookmarkEnd w:id="43"/>
+      <w:bookmarkEnd w:id="42"/>
       <w:r>
         <w:rPr>
           <w:rFonts w:asciiTheme="majorBidi" w:hAnsiTheme="majorBidi" w:cstheme="majorBidi"/>
@@ -3878,13 +3817,45 @@
         </w:rPr>
         <w:t xml:space="preserve"> </w:t>
       </w:r>
-      <w:bookmarkStart w:id="44" w:name="bookmark_nom_prenom_ancien_commissiare"/>
+      <w:bookmarkStart w:id="43" w:name="bookmark_nom_prenom_ancien_commissiare"/>
       <w:r>
         <w:rPr>
           <w:rStyle w:val="normaltextrun"/>
         </w:rPr>
         <w:t>___</w:t>
       </w:r>
+      <w:bookmarkEnd w:id="43"/>
+      <w:r>
+        <w:rPr>
+          <w:rStyle w:val="normaltextrun"/>
+        </w:rPr>
+        <w:t xml:space="preserve"> </w:t>
+      </w:r>
+      <w:r>
+        <w:rPr>
+          <w:rStyle w:val="normaltextrun"/>
+        </w:rPr>
+        <w:t>et décide de nommer le</w:t>
+      </w:r>
+      <w:r>
+        <w:rPr>
+          <w:rStyle w:val="normaltextrun"/>
+        </w:rPr>
+        <w:t xml:space="preserve"> C</w:t>
+      </w:r>
+      <w:bookmarkStart w:id="44" w:name="bookmark_nom_cabinet"/>
+      <w:r>
+        <w:rPr>
+          <w:rStyle w:val="normaltextrun"/>
+        </w:rPr>
+        <w:t xml:space="preserve">abinet </w:t>
+      </w:r>
+      <w:r>
+        <w:rPr>
+          <w:rStyle w:val="normaltextrun"/>
+        </w:rPr>
+        <w:t>___</w:t>
+      </w:r>
       <w:bookmarkEnd w:id="44"/>
       <w:r>
         <w:rPr>
@@ -3896,21 +3867,15 @@
         <w:rPr>
           <w:rStyle w:val="normaltextrun"/>
         </w:rPr>
-        <w:t>et décide de nommer le</w:t>
-      </w:r>
-      <w:r>
-        <w:rPr>
-          <w:rStyle w:val="normaltextrun"/>
-        </w:rPr>
-        <w:t xml:space="preserve"> C</w:t>
-      </w:r>
-      <w:bookmarkStart w:id="45" w:name="bookmark_nom_cabinet"/>
-      <w:r>
-        <w:rPr>
-          <w:rStyle w:val="normaltextrun"/>
-        </w:rPr>
-        <w:t xml:space="preserve">abinet </w:t>
-      </w:r>
+        <w:t>immatriculée au regis</w:t>
+      </w:r>
+      <w:r>
+        <w:rPr>
+          <w:rStyle w:val="normaltextrun"/>
+        </w:rPr>
+        <w:t xml:space="preserve">tre du commerce sous le numéro </w:t>
+      </w:r>
+      <w:bookmarkStart w:id="45" w:name="bookmark_numero_immatriculation"/>
       <w:r>
         <w:rPr>
           <w:rStyle w:val="normaltextrun"/>
@@ -3928,15 +3893,15 @@
         <w:rPr>
           <w:rStyle w:val="normaltextrun"/>
         </w:rPr>
-        <w:t>immatriculée au regis</w:t>
-      </w:r>
-      <w:r>
-        <w:rPr>
-          <w:rStyle w:val="normaltextrun"/>
-        </w:rPr>
-        <w:t xml:space="preserve">tre du commerce sous le numéro </w:t>
-      </w:r>
-      <w:bookmarkStart w:id="46" w:name="bookmark_numero_immatriculation"/>
+        <w:t>et ay</w:t>
+      </w:r>
+      <w:r>
+        <w:rPr>
+          <w:rStyle w:val="normaltextrun"/>
+        </w:rPr>
+        <w:t xml:space="preserve">ant le matricule fiscal numéro </w:t>
+      </w:r>
+      <w:bookmarkStart w:id="46" w:name="bookmark_numero_matricule_fiscal"/>
       <w:r>
         <w:rPr>
           <w:rStyle w:val="normaltextrun"/>
@@ -3954,82 +3919,56 @@
         <w:rPr>
           <w:rStyle w:val="normaltextrun"/>
         </w:rPr>
-        <w:t>et ay</w:t>
-      </w:r>
-      <w:r>
-        <w:rPr>
-          <w:rStyle w:val="normaltextrun"/>
-        </w:rPr>
-        <w:t xml:space="preserve">ant le matricule fiscal numéro </w:t>
-      </w:r>
-      <w:bookmarkStart w:id="47" w:name="bookmark_numero_matricule_fiscal"/>
-      <w:r>
-        <w:rPr>
-          <w:rStyle w:val="normaltextrun"/>
+        <w:t xml:space="preserve">représenté par </w:t>
+      </w:r>
+      <w:bookmarkStart w:id="47" w:name="bookmark_nom_prenom_commissaire"/>
+      <w:r>
+        <w:rPr>
+          <w:rStyle w:val="normaltextrun"/>
+        </w:rPr>
+        <w:t>__</w:t>
+      </w:r>
+      <w:proofErr w:type="gramStart"/>
+      <w:r>
+        <w:rPr>
+          <w:rStyle w:val="normaltextrun"/>
+        </w:rPr>
+        <w:t>_</w:t>
+      </w:r>
+      <w:bookmarkEnd w:id="47"/>
+      <w:r>
+        <w:rPr>
+          <w:rStyle w:val="normaltextrun"/>
+        </w:rPr>
+        <w:t xml:space="preserve"> </w:t>
+      </w:r>
+      <w:r>
+        <w:rPr>
+          <w:rStyle w:val="eop"/>
+        </w:rPr>
+        <w:t xml:space="preserve"> </w:t>
+      </w:r>
+      <w:bookmarkStart w:id="48" w:name="bookmark_duree_mondat"/>
+      <w:r>
+        <w:rPr>
+          <w:rStyle w:val="eop"/>
+        </w:rPr>
+        <w:t>en</w:t>
+      </w:r>
+      <w:proofErr w:type="gramEnd"/>
+      <w:r>
+        <w:rPr>
+          <w:rStyle w:val="eop"/>
+        </w:rPr>
+        <w:t xml:space="preserve"> qualité de commissaire aux comptes pour une période de </w:t>
+      </w:r>
+      <w:r>
+        <w:rPr>
+          <w:rStyle w:val="eop"/>
         </w:rPr>
         <w:t>___</w:t>
       </w:r>
-      <w:bookmarkEnd w:id="47"/>
-      <w:r>
-        <w:rPr>
-          <w:rStyle w:val="normaltextrun"/>
-        </w:rPr>
-        <w:t xml:space="preserve"> </w:t>
-      </w:r>
-      <w:r>
-        <w:rPr>
-          <w:rStyle w:val="normaltextrun"/>
-        </w:rPr>
-        <w:t xml:space="preserve">représenté par </w:t>
-      </w:r>
-      <w:bookmarkStart w:id="48" w:name="bookmark_nom_prenom_commissaire"/>
-      <w:r>
-        <w:rPr>
-          <w:rStyle w:val="normaltextrun"/>
-        </w:rPr>
-        <w:t>__</w:t>
-      </w:r>
-      <w:proofErr w:type="gramStart"/>
-      <w:r>
-        <w:rPr>
-          <w:rStyle w:val="normaltextrun"/>
-        </w:rPr>
-        <w:t>_</w:t>
-      </w:r>
       <w:bookmarkEnd w:id="48"/>
-      <w:r>
-        <w:rPr>
-          <w:rStyle w:val="normaltextrun"/>
-        </w:rPr>
-        <w:t xml:space="preserve"> </w:t>
-      </w:r>
-      <w:r>
-        <w:rPr>
-          <w:rStyle w:val="eop"/>
-        </w:rPr>
-        <w:t xml:space="preserve"> </w:t>
-      </w:r>
-      <w:bookmarkStart w:id="49" w:name="bookmark_duree_mondat"/>
-      <w:r>
-        <w:rPr>
-          <w:rStyle w:val="eop"/>
-        </w:rPr>
-        <w:t>en</w:t>
-      </w:r>
-      <w:proofErr w:type="gramEnd"/>
-      <w:r>
-        <w:rPr>
-          <w:rStyle w:val="eop"/>
-        </w:rPr>
-        <w:t xml:space="preserve"> qualité de commissaire aux comptes pour une période de </w:t>
-      </w:r>
-      <w:r>
-        <w:rPr>
-          <w:rStyle w:val="eop"/>
-        </w:rPr>
-        <w:t>___</w:t>
-      </w:r>
-      <w:bookmarkEnd w:id="49"/>
       <w:r>
         <w:rPr>
           <w:rStyle w:val="eop"/>
@@ -4441,7 +4380,7 @@
         </w:rPr>
         <w:t xml:space="preserve"> </w:t>
       </w:r>
-      <w:bookmarkStart w:id="50" w:name="bookmark_quest_19"/>
+      <w:bookmarkStart w:id="49" w:name="bookmark_quest_19"/>
       <w:r>
         <w:rPr>
           <w:rFonts w:asciiTheme="majorBidi" w:hAnsiTheme="majorBidi" w:cstheme="majorBidi"/>
@@ -4450,7 +4389,7 @@
         </w:rPr>
         <w:t>___</w:t>
       </w:r>
-      <w:bookmarkEnd w:id="50"/>
+      <w:bookmarkEnd w:id="49"/>
       <w:r>
         <w:rPr>
           <w:rFonts w:asciiTheme="majorBidi" w:hAnsiTheme="majorBidi" w:cstheme="majorBidi"/>
@@ -4865,7 +4804,7 @@
         </w:rPr>
         <w:t xml:space="preserve"> </w:t>
       </w:r>
-      <w:bookmarkStart w:id="51" w:name="bookmark_quest_20"/>
+      <w:bookmarkStart w:id="50" w:name="bookmark_quest_20"/>
       <w:r>
         <w:rPr>
           <w:rFonts w:asciiTheme="majorBidi" w:hAnsiTheme="majorBidi" w:cstheme="majorBidi"/>
@@ -4874,7 +4813,7 @@
         </w:rPr>
         <w:t xml:space="preserve">___ </w:t>
       </w:r>
-      <w:bookmarkEnd w:id="51"/>
+      <w:bookmarkEnd w:id="50"/>
       <w:r>
         <w:rPr>
           <w:rFonts w:asciiTheme="majorBidi" w:hAnsiTheme="majorBidi" w:cstheme="majorBidi"/>
@@ -5059,14 +4998,14 @@
         </w:rPr>
         <w:t xml:space="preserve"> </w:t>
       </w:r>
-      <w:bookmarkStart w:id="52" w:name="bookmark_heure_fin_la_reunion_lassemblee"/>
+      <w:bookmarkStart w:id="51" w:name="bookmark_heure_fin_la_reunion_lassemblee"/>
       <w:r>
         <w:rPr>
           <w:rFonts w:asciiTheme="majorBidi" w:hAnsiTheme="majorBidi" w:cstheme="majorBidi"/>
         </w:rPr>
         <w:t>___</w:t>
       </w:r>
-      <w:bookmarkEnd w:id="52"/>
+      <w:bookmarkEnd w:id="51"/>
       <w:r>
         <w:rPr>
           <w:rFonts w:asciiTheme="majorBidi" w:hAnsiTheme="majorBidi" w:cstheme="majorBidi"/>
@@ -5115,7 +5054,7 @@
           <w:szCs w:val="18"/>
         </w:rPr>
       </w:pPr>
-      <w:bookmarkStart w:id="53" w:name="_Hlk23149800"/>
+      <w:bookmarkStart w:id="52" w:name="_Hlk23149800"/>
       <w:r>
         <w:rPr>
           <w:rStyle w:val="normaltextrun"/>
@@ -5159,14 +5098,14 @@
           <w:szCs w:val="18"/>
         </w:rPr>
       </w:pPr>
-      <w:bookmarkStart w:id="54" w:name="bookmark_gerant_non_prenom_nom_2"/>
+      <w:bookmarkStart w:id="53" w:name="bookmark_gerant_non_prenom_nom_2"/>
       <w:r>
         <w:rPr>
           <w:rFonts w:asciiTheme="majorBidi" w:hAnsiTheme="majorBidi" w:cstheme="majorBidi"/>
         </w:rPr>
         <w:t xml:space="preserve">___ </w:t>
       </w:r>
-      <w:bookmarkEnd w:id="54"/>
+      <w:bookmarkEnd w:id="53"/>
       <w:r>
         <w:rPr>
           <w:rStyle w:val="eop"/>
@@ -5474,7 +5413,7 @@
           <w:color w:val="FFFFFF" w:themeColor="background1"/>
         </w:rPr>
       </w:pPr>
-      <w:bookmarkStart w:id="55" w:name="nom_prenom_phy_2_1"/>
+      <w:bookmarkStart w:id="54" w:name="nom_prenom_phy_2_1"/>
       <w:r>
         <w:rPr>
           <w:rStyle w:val="normaltextrun"/>
@@ -5482,7 +5421,51 @@
         </w:rPr>
         <w:t xml:space="preserve">     ___</w:t>
       </w:r>
+      <w:bookmarkEnd w:id="54"/>
+      <w:r>
+        <w:rPr>
+          <w:rStyle w:val="normaltextrun"/>
+          <w:color w:val="FFFFFF" w:themeColor="background1"/>
+        </w:rPr>
+        <w:t xml:space="preserve">      </w:t>
+      </w:r>
+      <w:bookmarkStart w:id="55" w:name="nom_prenom_phy_2_7"/>
+      <w:r>
+        <w:rPr>
+          <w:rStyle w:val="normaltextrun"/>
+          <w:color w:val="FFFFFF" w:themeColor="background1"/>
+        </w:rPr>
+        <w:t>___</w:t>
+      </w:r>
       <w:bookmarkEnd w:id="55"/>
+    </w:p>
+    <w:p>
+      <w:pPr>
+        <w:pStyle w:val="paragraph"/>
+        <w:spacing w:before="0" w:beforeAutospacing="0" w:after="0" w:afterAutospacing="0"/>
+        <w:ind w:left="360"/>
+        <w:textAlignment w:val="baseline"/>
+        <w:rPr>
+          <w:rStyle w:val="normaltextrun"/>
+          <w:color w:val="FFFFFF" w:themeColor="background1"/>
+        </w:rPr>
+      </w:pPr>
+      <w:r>
+        <w:rPr>
+          <w:rStyle w:val="normaltextrun"/>
+          <w:color w:val="FFFFFF" w:themeColor="background1"/>
+        </w:rPr>
+        <w:t xml:space="preserve">     </w:t>
+      </w:r>
+      <w:bookmarkStart w:id="56" w:name="nom_prenom_phy_2_2"/>
+      <w:r>
+        <w:rPr>
+          <w:rStyle w:val="normaltextrun"/>
+          <w:color w:val="FFFFFF" w:themeColor="background1"/>
+        </w:rPr>
+        <w:t>___</w:t>
+      </w:r>
+      <w:bookmarkEnd w:id="56"/>
       <w:r>
         <w:rPr>
           <w:rStyle w:val="normaltextrun"/>
@@ -5490,7 +5473,7 @@
         </w:rPr>
         <w:t xml:space="preserve">      </w:t>
       </w:r>
-      <w:bookmarkStart w:id="56" w:name="nom_prenom_phy_2_7"/>
+      <w:bookmarkStart w:id="57" w:name="nom_prenom_phy_2_8"/>
       <w:r>
         <w:rPr>
           <w:rStyle w:val="normaltextrun"/>
@@ -5498,7 +5481,7 @@
         </w:rPr>
         <w:t>___</w:t>
       </w:r>
-      <w:bookmarkEnd w:id="56"/>
+      <w:bookmarkEnd w:id="57"/>
     </w:p>
     <w:p>
       <w:pPr>
@@ -5518,7 +5501,7 @@
         </w:rPr>
         <w:t xml:space="preserve">     </w:t>
       </w:r>
-      <w:bookmarkStart w:id="57" w:name="nom_prenom_phy_2_2"/>
+      <w:bookmarkStart w:id="58" w:name="nom_prenom_phy_2_3"/>
       <w:r>
         <w:rPr>
           <w:rStyle w:val="normaltextrun"/>
@@ -5526,7 +5509,7 @@
         </w:rPr>
         <w:t>___</w:t>
       </w:r>
-      <w:bookmarkEnd w:id="57"/>
+      <w:bookmarkEnd w:id="58"/>
       <w:r>
         <w:rPr>
           <w:rStyle w:val="normaltextrun"/>
@@ -5534,7 +5517,7 @@
         </w:rPr>
         <w:t xml:space="preserve">      </w:t>
       </w:r>
-      <w:bookmarkStart w:id="58" w:name="nom_prenom_phy_2_8"/>
+      <w:bookmarkStart w:id="59" w:name="nom_prenom_phy_2_9"/>
       <w:r>
         <w:rPr>
           <w:rStyle w:val="normaltextrun"/>
@@ -5542,7 +5525,7 @@
         </w:rPr>
         <w:t>___</w:t>
       </w:r>
-      <w:bookmarkEnd w:id="58"/>
+      <w:bookmarkEnd w:id="59"/>
     </w:p>
     <w:p>
       <w:pPr>
@@ -5562,7 +5545,7 @@
         </w:rPr>
         <w:t xml:space="preserve">     </w:t>
       </w:r>
-      <w:bookmarkStart w:id="59" w:name="nom_prenom_phy_2_3"/>
+      <w:bookmarkStart w:id="60" w:name="nom_prenom_phy_2_4"/>
       <w:r>
         <w:rPr>
           <w:rStyle w:val="normaltextrun"/>
@@ -5570,7 +5553,7 @@
         </w:rPr>
         <w:t>___</w:t>
       </w:r>
-      <w:bookmarkEnd w:id="59"/>
+      <w:bookmarkEnd w:id="60"/>
       <w:r>
         <w:rPr>
           <w:rStyle w:val="normaltextrun"/>
@@ -5578,7 +5561,7 @@
         </w:rPr>
         <w:t xml:space="preserve">      </w:t>
       </w:r>
-      <w:bookmarkStart w:id="60" w:name="nom_prenom_phy_2_9"/>
+      <w:bookmarkStart w:id="61" w:name="nom_prenom_phy_2_10"/>
       <w:r>
         <w:rPr>
           <w:rStyle w:val="normaltextrun"/>
@@ -5586,7 +5569,7 @@
         </w:rPr>
         <w:t>___</w:t>
       </w:r>
-      <w:bookmarkEnd w:id="60"/>
+      <w:bookmarkEnd w:id="61"/>
     </w:p>
     <w:p>
       <w:pPr>
@@ -5606,7 +5589,7 @@
         </w:rPr>
         <w:t xml:space="preserve">     </w:t>
       </w:r>
-      <w:bookmarkStart w:id="61" w:name="nom_prenom_phy_2_4"/>
+      <w:bookmarkStart w:id="62" w:name="nom_prenom_phy_2_5"/>
       <w:r>
         <w:rPr>
           <w:rStyle w:val="normaltextrun"/>
@@ -5614,7 +5597,7 @@
         </w:rPr>
         <w:t>___</w:t>
       </w:r>
-      <w:bookmarkEnd w:id="61"/>
+      <w:bookmarkEnd w:id="62"/>
       <w:r>
         <w:rPr>
           <w:rStyle w:val="normaltextrun"/>
@@ -5622,7 +5605,7 @@
         </w:rPr>
         <w:t xml:space="preserve">      </w:t>
       </w:r>
-      <w:bookmarkStart w:id="62" w:name="nom_prenom_phy_2_10"/>
+      <w:bookmarkStart w:id="63" w:name="nom_prenom_phy_2_11"/>
       <w:r>
         <w:rPr>
           <w:rStyle w:val="normaltextrun"/>
@@ -5630,51 +5613,7 @@
         </w:rPr>
         <w:t>___</w:t>
       </w:r>
-      <w:bookmarkEnd w:id="62"/>
-    </w:p>
-    <w:p>
-      <w:pPr>
-        <w:pStyle w:val="paragraph"/>
-        <w:spacing w:before="0" w:beforeAutospacing="0" w:after="0" w:afterAutospacing="0"/>
-        <w:ind w:left="360"/>
-        <w:textAlignment w:val="baseline"/>
-        <w:rPr>
-          <w:rStyle w:val="normaltextrun"/>
-          <w:color w:val="FFFFFF" w:themeColor="background1"/>
-        </w:rPr>
-      </w:pPr>
-      <w:r>
-        <w:rPr>
-          <w:rStyle w:val="normaltextrun"/>
-          <w:color w:val="FFFFFF" w:themeColor="background1"/>
-        </w:rPr>
-        <w:t xml:space="preserve">     </w:t>
-      </w:r>
-      <w:bookmarkStart w:id="63" w:name="nom_prenom_phy_2_5"/>
-      <w:r>
-        <w:rPr>
-          <w:rStyle w:val="normaltextrun"/>
-          <w:color w:val="FFFFFF" w:themeColor="background1"/>
-        </w:rPr>
-        <w:t>___</w:t>
-      </w:r>
       <w:bookmarkEnd w:id="63"/>
-      <w:r>
-        <w:rPr>
-          <w:rStyle w:val="normaltextrun"/>
-          <w:color w:val="FFFFFF" w:themeColor="background1"/>
-        </w:rPr>
-        <w:t xml:space="preserve">      </w:t>
-      </w:r>
-      <w:bookmarkStart w:id="64" w:name="nom_prenom_phy_2_11"/>
-      <w:r>
-        <w:rPr>
-          <w:rStyle w:val="normaltextrun"/>
-          <w:color w:val="FFFFFF" w:themeColor="background1"/>
-        </w:rPr>
-        <w:t>___</w:t>
-      </w:r>
-      <w:bookmarkEnd w:id="64"/>
     </w:p>
     <w:p>
       <w:pPr>
@@ -5695,7 +5634,7 @@
         </w:rPr>
         <w:t xml:space="preserve">     </w:t>
       </w:r>
-      <w:bookmarkStart w:id="65" w:name="nom_prenom_phy_2_6"/>
+      <w:bookmarkStart w:id="64" w:name="nom_prenom_phy_2_6"/>
       <w:r>
         <w:rPr>
           <w:rStyle w:val="normaltextrun"/>
@@ -5703,23 +5642,23 @@
         </w:rPr>
         <w:t>___</w:t>
       </w:r>
+      <w:bookmarkEnd w:id="64"/>
+      <w:r>
+        <w:rPr>
+          <w:rStyle w:val="normaltextrun"/>
+          <w:color w:val="FFFFFF" w:themeColor="background1"/>
+        </w:rPr>
+        <w:t xml:space="preserve">      </w:t>
+      </w:r>
+      <w:bookmarkStart w:id="65" w:name="nom_prenom_phy_2_12"/>
+      <w:r>
+        <w:rPr>
+          <w:rStyle w:val="normaltextrun"/>
+          <w:color w:val="FFFFFF" w:themeColor="background1"/>
+        </w:rPr>
+        <w:t>___</w:t>
+      </w:r>
       <w:bookmarkEnd w:id="65"/>
-      <w:r>
-        <w:rPr>
-          <w:rStyle w:val="normaltextrun"/>
-          <w:color w:val="FFFFFF" w:themeColor="background1"/>
-        </w:rPr>
-        <w:t xml:space="preserve">      </w:t>
-      </w:r>
-      <w:bookmarkStart w:id="66" w:name="nom_prenom_phy_2_12"/>
-      <w:r>
-        <w:rPr>
-          <w:rStyle w:val="normaltextrun"/>
-          <w:color w:val="FFFFFF" w:themeColor="background1"/>
-        </w:rPr>
-        <w:t>___</w:t>
-      </w:r>
-      <w:bookmarkEnd w:id="66"/>
       <w:r>
         <w:rPr>
           <w:rStyle w:val="normaltextrun"/>
@@ -5847,14 +5786,14 @@
           <w:szCs w:val="18"/>
         </w:rPr>
       </w:pPr>
-      <w:bookmarkStart w:id="67" w:name="bookmark_nom_prenom_commissaire_1"/>
+      <w:bookmarkStart w:id="66" w:name="bookmark_nom_prenom_commissaire_1"/>
       <w:r>
         <w:rPr>
           <w:rFonts w:asciiTheme="majorBidi" w:hAnsiTheme="majorBidi" w:cstheme="majorBidi"/>
         </w:rPr>
         <w:t>___</w:t>
       </w:r>
-      <w:bookmarkEnd w:id="67"/>
+      <w:bookmarkEnd w:id="66"/>
       <w:r>
         <w:rPr>
           <w:rStyle w:val="eop"/>
@@ -6035,9 +5974,9 @@
           <w:szCs w:val="24"/>
         </w:rPr>
       </w:pPr>
-      <w:bookmarkStart w:id="68" w:name="autre_per_2"/>
-      <w:bookmarkEnd w:id="53"/>
-      <w:bookmarkEnd w:id="68"/>
+      <w:bookmarkStart w:id="67" w:name="autre_per_2"/>
+      <w:bookmarkEnd w:id="52"/>
+      <w:bookmarkEnd w:id="67"/>
     </w:p>
     <w:p>
       <w:pPr>
@@ -6093,8 +6032,6 @@
           <w:szCs w:val="24"/>
         </w:rPr>
       </w:pPr>
-      <w:bookmarkStart w:id="69" w:name="bookmark_question_12_non"/>
-      <w:bookmarkEnd w:id="69"/>
     </w:p>
     <w:p>
       <w:pPr>
@@ -8402,12 +8339,6 @@
 </file>
 
 <file path=customXml/item1.xml><?xml version="1.0" encoding="utf-8"?>
-<p:properties xmlns:p="http://schemas.microsoft.com/office/2006/metadata/properties" xmlns:xsi="http://www.w3.org/2001/XMLSchema-instance" xmlns:pc="http://schemas.microsoft.com/office/infopath/2007/PartnerControls">
-  <documentManagement/>
-</p:properties>
-</file>
-
-<file path=customXml/item2.xml><?xml version="1.0" encoding="utf-8"?>
 <?mso-contentType ?>
 <FormTemplates xmlns="http://schemas.microsoft.com/sharepoint/v3/contenttype/forms">
   <Display>DocumentLibraryForm</Display>
@@ -8416,11 +8347,11 @@
 </FormTemplates>
 </file>
 
-<file path=customXml/item3.xml><?xml version="1.0" encoding="utf-8"?>
+<file path=customXml/item2.xml><?xml version="1.0" encoding="utf-8"?>
 <b:Sources xmlns:b="http://schemas.openxmlformats.org/officeDocument/2006/bibliography" xmlns="http://schemas.openxmlformats.org/officeDocument/2006/bibliography" SelectedStyle="\APA.XSL" StyleName="APA"/>
 </file>
 
-<file path=customXml/item4.xml><?xml version="1.0" encoding="utf-8"?>
+<file path=customXml/item3.xml><?xml version="1.0" encoding="utf-8"?>
 <ct:contentTypeSchema xmlns:ct="http://schemas.microsoft.com/office/2006/metadata/contentType" xmlns:ma="http://schemas.microsoft.com/office/2006/metadata/properties/metaAttributes" ct:_="" ma:_="" ma:contentTypeName="Document" ma:contentTypeID="0x01010012AC4F8E86770C4492011FA8C5CC4656" ma:contentTypeVersion="6" ma:contentTypeDescription="Create a new document." ma:contentTypeScope="" ma:versionID="edfa584462e5174666999d49ab6156b3">
   <xsd:schema xmlns:xsd="http://www.w3.org/2001/XMLSchema" xmlns:xs="http://www.w3.org/2001/XMLSchema" xmlns:p="http://schemas.microsoft.com/office/2006/metadata/properties" xmlns:ns2="f928b7d0-32b2-42c8-bc5a-6a529eb70750" targetNamespace="http://schemas.microsoft.com/office/2006/metadata/properties" ma:root="true" ma:fieldsID="76824794fecc9d5f1f199d4cd1bd70a5" ns2:_="">
     <xsd:import namespace="f928b7d0-32b2-42c8-bc5a-6a529eb70750"/>
@@ -8578,16 +8509,13 @@
 </ct:contentTypeSchema>
 </file>
 
-<file path=customXml/itemProps1.xml><?xml version="1.0" encoding="utf-8"?>
-<ds:datastoreItem xmlns:ds="http://schemas.openxmlformats.org/officeDocument/2006/customXml" ds:itemID="{4AA42E0F-314F-448A-B7A5-FE551A5405BD}">
-  <ds:schemaRefs>
-    <ds:schemaRef ds:uri="http://schemas.microsoft.com/office/2006/metadata/properties"/>
-    <ds:schemaRef ds:uri="http://schemas.microsoft.com/office/infopath/2007/PartnerControls"/>
-  </ds:schemaRefs>
-</ds:datastoreItem>
+<file path=customXml/item4.xml><?xml version="1.0" encoding="utf-8"?>
+<p:properties xmlns:p="http://schemas.microsoft.com/office/2006/metadata/properties" xmlns:xsi="http://www.w3.org/2001/XMLSchema-instance" xmlns:pc="http://schemas.microsoft.com/office/infopath/2007/PartnerControls">
+  <documentManagement/>
+</p:properties>
 </file>
 
-<file path=customXml/itemProps2.xml><?xml version="1.0" encoding="utf-8"?>
+<file path=customXml/itemProps1.xml><?xml version="1.0" encoding="utf-8"?>
 <ds:datastoreItem xmlns:ds="http://schemas.openxmlformats.org/officeDocument/2006/customXml" ds:itemID="{8DD6EBCD-6468-43D0-B066-68842AFBAF90}">
   <ds:schemaRefs>
     <ds:schemaRef ds:uri="http://schemas.microsoft.com/sharepoint/v3/contenttype/forms"/>
@@ -8595,7 +8523,7 @@
 </ds:datastoreItem>
 </file>
 
-<file path=customXml/itemProps3.xml><?xml version="1.0" encoding="utf-8"?>
+<file path=customXml/itemProps2.xml><?xml version="1.0" encoding="utf-8"?>
 <ds:datastoreItem xmlns:ds="http://schemas.openxmlformats.org/officeDocument/2006/customXml" ds:itemID="{7BB1277B-D29C-4F2C-AB63-406BD0041304}">
   <ds:schemaRefs>
     <ds:schemaRef ds:uri="http://schemas.openxmlformats.org/officeDocument/2006/bibliography"/>
@@ -8603,7 +8531,7 @@
 </ds:datastoreItem>
 </file>
 
-<file path=customXml/itemProps4.xml><?xml version="1.0" encoding="utf-8"?>
+<file path=customXml/itemProps3.xml><?xml version="1.0" encoding="utf-8"?>
 <ds:datastoreItem xmlns:ds="http://schemas.openxmlformats.org/officeDocument/2006/customXml" ds:itemID="{8A1065FB-2C41-41FC-A1AA-AE3C2CFA30C3}">
   <ds:schemaRefs>
     <ds:schemaRef ds:uri="http://schemas.microsoft.com/office/2006/metadata/contentType"/>
@@ -8619,4 +8547,13 @@
     <ds:schemaRef ds:uri="http://schemas.microsoft.com/internal/obd"/>
   </ds:schemaRefs>
 </ds:datastoreItem>
+</file>
+
+<file path=customXml/itemProps4.xml><?xml version="1.0" encoding="utf-8"?>
+<ds:datastoreItem xmlns:ds="http://schemas.openxmlformats.org/officeDocument/2006/customXml" ds:itemID="{4AA42E0F-314F-448A-B7A5-FE551A5405BD}">
+  <ds:schemaRefs>
+    <ds:schemaRef ds:uri="http://schemas.microsoft.com/office/2006/metadata/properties"/>
+    <ds:schemaRef ds:uri="http://schemas.microsoft.com/office/infopath/2007/PartnerControls"/>
+  </ds:schemaRefs>
+</ds:datastoreItem>
 </file>
</xml_diff>